<commit_message>
Add bidi properies to he-IL templates
</commit_message>
<xml_diff>
--- a/new/he-IL/new.docx
+++ b/new/he-IL/new.docx
@@ -2,15 +2,14 @@
 <file path=word/document.xml><?xml version="1.0" encoding="utf-8"?>
 <w:document xmlns:wpc="http://schemas.microsoft.com/office/word/2010/wordprocessingCanvas" xmlns:mc="http://schemas.openxmlformats.org/markup-compatibility/2006" xmlns:o="urn:schemas-microsoft-com:office:office" xmlns:r="http://schemas.openxmlformats.org/officeDocument/2006/relationships" xmlns:m="http://schemas.openxmlformats.org/officeDocument/2006/math" xmlns:v="urn:schemas-microsoft-com:vml" xmlns:wp14="http://schemas.microsoft.com/office/word/2010/wordprocessingDrawing" xmlns:wp="http://schemas.openxmlformats.org/drawingml/2006/wordprocessingDrawing" xmlns:w10="urn:schemas-microsoft-com:office:word" xmlns:w="http://schemas.openxmlformats.org/wordprocessingml/2006/main" xmlns:w14="http://schemas.microsoft.com/office/word/2010/wordml" xmlns:wpg="http://schemas.microsoft.com/office/word/2010/wordprocessingGroup" xmlns:wpi="http://schemas.microsoft.com/office/word/2010/wordprocessingInk" xmlns:wne="http://schemas.microsoft.com/office/word/2006/wordml" xmlns:wps="http://schemas.microsoft.com/office/word/2010/wordprocessingShape" mc:Ignorable="w14 wp14">
   <w:body>
-    <w:p>
-      <w:r/>
-      <w:r/>
-    </w:p>
+    <w:p/>
     <w:sectPr>
       <w:type w:val="nextPage"/>
       <w:pgSz w:w="11906" w:h="16838"/>
       <w:pgMar w:top="1134" w:right="850" w:bottom="1134" w:left="1701" w:gutter="0" w:header="709" w:footer="709"/>
       <w:cols w:space="708"/>
+      <w:bidi/>
+      <w:rtlGutter/>
       <w:docGrid w:linePitch="360"/>
     </w:sectPr>
   </w:body>
@@ -24,12 +23,14 @@
       <w:rPr>
         <w:rFonts w:asciiTheme="minorHAnsi" w:eastAsiaTheme="minorHAnsi" w:hAnsiTheme="minorHAnsi" w:cstheme="minorBidi"/>
         <w:sz w:val="22"/>
-        <w:lang w:val="he-IL" w:bidi="ar-SA" w:eastAsia="en-US"/>
         <w:szCs w:val="22"/>
+        <w:lang w:val="en-US" w:eastAsia="zh-CN" w:bidi="he-IL"/>
+        <w14:ligatures w14:val="standardContextual"/>
       </w:rPr>
     </w:rPrDefault>
     <w:pPrDefault>
       <w:pPr>
+        <w:bidi/>
         <w:spacing w:after="200" w:line="276" w:lineRule="auto"/>
       </w:pPr>
     </w:pPrDefault>

</xml_diff>